<commit_message>
update bia moi, bia Canh DaNang
</commit_message>
<xml_diff>
--- a/file-in-an/bia/np-n3.docx
+++ b/file-in-an/bia/np-n3.docx
@@ -829,11 +829,7 @@
     <w:p/>
     <w:p/>
     <w:p/>
-    <w:p>
-      <w:r>
-        <w:t>p</w:t>
-      </w:r>
-    </w:p>
+    <w:p/>
     <w:p>
       <w:r>
         <w:rPr>

</xml_diff>